<commit_message>
20190425 新增 OPPO A9
</commit_message>
<xml_diff>
--- a/docs/OPPO 手机型号汇总.docx
+++ b/docs/OPPO 手机型号汇总.docx
@@ -53,8 +53,20 @@
           <w:sz w:val="32"/>
           <w:szCs w:val="32"/>
         </w:rPr>
-        <w:t>20190417</w:t>
-      </w:r>
+        <w:t>201904</w:t>
+      </w:r>
+      <w:r>
+        <w:rPr>
+          <w:rStyle w:val="a4"/>
+          <w:rFonts w:ascii="微软雅黑" w:eastAsia="微软雅黑" w:hAnsi="微软雅黑" w:cs="微软雅黑"/>
+          <w:color w:val="333333"/>
+          <w:sz w:val="32"/>
+          <w:szCs w:val="32"/>
+        </w:rPr>
+        <w:t>25</w:t>
+      </w:r>
+      <w:bookmarkStart w:id="0" w:name="_GoBack"/>
+      <w:bookmarkEnd w:id="0"/>
     </w:p>
     <w:p>
       <w:pPr>
@@ -159,25 +171,7 @@
             <w:sz w:val="24"/>
             <w:szCs w:val="24"/>
           </w:rPr>
-          <w:t>https://github.com/KHwang9883/MobileModels/blob/master/brands/</w:t>
-        </w:r>
-        <w:r>
-          <w:rPr>
-            <w:rStyle w:val="a6"/>
-            <w:rFonts w:hint="default"/>
-            <w:sz w:val="24"/>
-            <w:szCs w:val="24"/>
-          </w:rPr>
-          <w:t>oppo</w:t>
-        </w:r>
-        <w:r>
-          <w:rPr>
-            <w:rStyle w:val="a6"/>
-            <w:rFonts w:hint="default"/>
-            <w:sz w:val="24"/>
-            <w:szCs w:val="24"/>
-          </w:rPr>
-          <w:t>.md</w:t>
+          <w:t>https://github.com/KHwang9883/MobileModels/blob/master/brands/oppo.md</w:t>
         </w:r>
       </w:hyperlink>
     </w:p>
@@ -191,7 +185,7 @@
           <w:b w:val="0"/>
         </w:rPr>
       </w:pPr>
-      <w:bookmarkStart w:id="0" w:name="_Hlk6416735"/>
+      <w:bookmarkStart w:id="1" w:name="_Hlk6416735"/>
       <w:r>
         <w:rPr>
           <w:rStyle w:val="a4"/>
@@ -232,6 +226,7 @@
       <w:r>
         <w:rPr>
           <w:rFonts w:ascii="宋体" w:eastAsia="宋体" w:hAnsi="宋体" w:cs="宋体"/>
+          <w:noProof/>
           <w:color w:val="333333"/>
         </w:rPr>
         <w:drawing>
@@ -287,8 +282,6 @@
           </wp:inline>
         </w:drawing>
       </w:r>
-      <w:bookmarkStart w:id="1" w:name="_GoBack"/>
-      <w:bookmarkEnd w:id="1"/>
     </w:p>
     <w:p>
       <w:pPr>
@@ -347,7 +340,7 @@
         <w:spacing w:before="100" w:after="100"/>
         <w:rPr>
           <w:rStyle w:val="a4"/>
-          <w:rFonts w:ascii="宋体" w:eastAsia="宋体" w:hAnsi="宋体" w:cs="宋体" w:hint="eastAsia"/>
+          <w:rFonts w:ascii="宋体" w:eastAsia="宋体" w:hAnsi="宋体" w:cs="宋体"/>
           <w:b w:val="0"/>
           <w:color w:val="333333"/>
         </w:rPr>
@@ -387,7 +380,7 @@
         </w:r>
       </w:hyperlink>
     </w:p>
-    <w:bookmarkEnd w:id="0"/>
+    <w:bookmarkEnd w:id="1"/>
     <w:p>
       <w:pPr>
         <w:pStyle w:val="a3"/>
@@ -1942,6 +1935,76 @@
           <w:color w:val="333333"/>
         </w:rPr>
         <w:t>移动版</w:t>
+      </w:r>
+    </w:p>
+    <w:p>
+      <w:pPr>
+        <w:pStyle w:val="a3"/>
+        <w:widowControl/>
+        <w:spacing w:before="100" w:after="100"/>
+        <w:rPr>
+          <w:rStyle w:val="a4"/>
+          <w:rFonts w:ascii="宋体" w:eastAsia="宋体" w:hAnsi="宋体" w:cs="宋体" w:hint="eastAsia"/>
+          <w:bCs/>
+          <w:color w:val="333333"/>
+        </w:rPr>
+      </w:pPr>
+      <w:r>
+        <w:rPr>
+          <w:rStyle w:val="a4"/>
+          <w:rFonts w:ascii="宋体" w:eastAsia="宋体" w:hAnsi="宋体" w:cs="宋体"/>
+          <w:bCs/>
+          <w:color w:val="333333"/>
+        </w:rPr>
+        <w:t>OPPO A9:</w:t>
+      </w:r>
+    </w:p>
+    <w:p>
+      <w:pPr>
+        <w:pStyle w:val="a3"/>
+        <w:widowControl/>
+        <w:spacing w:before="100" w:after="100"/>
+        <w:rPr>
+          <w:rStyle w:val="a4"/>
+          <w:rFonts w:ascii="宋体" w:eastAsia="宋体" w:hAnsi="宋体" w:cs="宋体"/>
+          <w:b w:val="0"/>
+          <w:bCs/>
+          <w:color w:val="333333"/>
+        </w:rPr>
+      </w:pPr>
+      <w:r>
+        <w:rPr>
+          <w:rStyle w:val="a4"/>
+          <w:rFonts w:ascii="宋体" w:eastAsia="宋体" w:hAnsi="宋体" w:cs="宋体" w:hint="eastAsia"/>
+          <w:b w:val="0"/>
+          <w:bCs/>
+          <w:color w:val="333333"/>
+        </w:rPr>
+        <w:t>PCAM10: OPPO A9 全网通版</w:t>
+      </w:r>
+    </w:p>
+    <w:p>
+      <w:pPr>
+        <w:pStyle w:val="a3"/>
+        <w:widowControl/>
+        <w:spacing w:before="100" w:after="100"/>
+        <w:rPr>
+          <w:rStyle w:val="a4"/>
+          <w:rFonts w:ascii="宋体" w:eastAsia="宋体" w:hAnsi="宋体" w:cs="宋体" w:hint="eastAsia"/>
+          <w:b w:val="0"/>
+          <w:bCs/>
+          <w:color w:val="333333"/>
+        </w:rPr>
+      </w:pPr>
+      <w:r>
+        <w:rPr>
+          <w:rStyle w:val="a4"/>
+          <w:rFonts w:ascii="宋体" w:eastAsia="宋体" w:hAnsi="宋体" w:cs="宋体" w:hint="eastAsia"/>
+          <w:b w:val="0"/>
+          <w:bCs/>
+          <w:color w:val="333333"/>
+        </w:rPr>
+        <w:t>PCAT10: OPPO A9 移动版</w:t>
       </w:r>
     </w:p>
     <w:p>

</xml_diff>

<commit_message>
20190430 新增 OPPO A9x
</commit_message>
<xml_diff>
--- a/docs/OPPO 手机型号汇总.docx
+++ b/docs/OPPO 手机型号汇总.docx
@@ -63,10 +63,8 @@
           <w:sz w:val="32"/>
           <w:szCs w:val="32"/>
         </w:rPr>
-        <w:t>25</w:t>
-      </w:r>
-      <w:bookmarkStart w:id="0" w:name="_GoBack"/>
-      <w:bookmarkEnd w:id="0"/>
+        <w:t>30</w:t>
+      </w:r>
     </w:p>
     <w:p>
       <w:pPr>
@@ -185,7 +183,7 @@
           <w:b w:val="0"/>
         </w:rPr>
       </w:pPr>
-      <w:bookmarkStart w:id="1" w:name="_Hlk6416735"/>
+      <w:bookmarkStart w:id="0" w:name="_Hlk6416735"/>
       <w:r>
         <w:rPr>
           <w:rStyle w:val="a4"/>
@@ -380,7 +378,7 @@
         </w:r>
       </w:hyperlink>
     </w:p>
-    <w:bookmarkEnd w:id="1"/>
+    <w:bookmarkEnd w:id="0"/>
     <w:p>
       <w:pPr>
         <w:pStyle w:val="a3"/>
@@ -1944,7 +1942,7 @@
         <w:spacing w:before="100" w:after="100"/>
         <w:rPr>
           <w:rStyle w:val="a4"/>
-          <w:rFonts w:ascii="宋体" w:eastAsia="宋体" w:hAnsi="宋体" w:cs="宋体" w:hint="eastAsia"/>
+          <w:rFonts w:ascii="宋体" w:eastAsia="宋体" w:hAnsi="宋体" w:cs="宋体"/>
           <w:bCs/>
           <w:color w:val="333333"/>
         </w:rPr>
@@ -1990,7 +1988,7 @@
         <w:spacing w:before="100" w:after="100"/>
         <w:rPr>
           <w:rStyle w:val="a4"/>
-          <w:rFonts w:ascii="宋体" w:eastAsia="宋体" w:hAnsi="宋体" w:cs="宋体" w:hint="eastAsia"/>
+          <w:rFonts w:ascii="宋体" w:eastAsia="宋体" w:hAnsi="宋体" w:cs="宋体"/>
           <w:b w:val="0"/>
           <w:bCs/>
           <w:color w:val="333333"/>
@@ -2005,6 +2003,78 @@
           <w:color w:val="333333"/>
         </w:rPr>
         <w:t>PCAT10: OPPO A9 移动版</w:t>
+      </w:r>
+      <w:bookmarkStart w:id="1" w:name="_GoBack"/>
+      <w:bookmarkEnd w:id="1"/>
+    </w:p>
+    <w:p>
+      <w:pPr>
+        <w:pStyle w:val="a3"/>
+        <w:widowControl/>
+        <w:spacing w:before="100" w:after="100"/>
+        <w:rPr>
+          <w:rStyle w:val="a4"/>
+          <w:rFonts w:ascii="宋体" w:eastAsia="宋体" w:hAnsi="宋体" w:cs="宋体" w:hint="eastAsia"/>
+          <w:bCs/>
+          <w:color w:val="333333"/>
+        </w:rPr>
+      </w:pPr>
+      <w:r>
+        <w:rPr>
+          <w:rStyle w:val="a4"/>
+          <w:rFonts w:ascii="宋体" w:eastAsia="宋体" w:hAnsi="宋体" w:cs="宋体"/>
+          <w:bCs/>
+          <w:color w:val="333333"/>
+        </w:rPr>
+        <w:t>OPPO A9x:</w:t>
+      </w:r>
+    </w:p>
+    <w:p>
+      <w:pPr>
+        <w:pStyle w:val="a3"/>
+        <w:widowControl/>
+        <w:spacing w:before="100" w:after="100"/>
+        <w:rPr>
+          <w:rStyle w:val="a4"/>
+          <w:rFonts w:ascii="宋体" w:eastAsia="宋体" w:hAnsi="宋体" w:cs="宋体" w:hint="eastAsia"/>
+          <w:b w:val="0"/>
+          <w:bCs/>
+          <w:color w:val="333333"/>
+        </w:rPr>
+      </w:pPr>
+      <w:r>
+        <w:rPr>
+          <w:rStyle w:val="a4"/>
+          <w:rFonts w:ascii="宋体" w:eastAsia="宋体" w:hAnsi="宋体" w:cs="宋体" w:hint="eastAsia"/>
+          <w:b w:val="0"/>
+          <w:bCs/>
+          <w:color w:val="333333"/>
+        </w:rPr>
+        <w:t>PCEM00: OPPO A9x 全网通版</w:t>
+      </w:r>
+    </w:p>
+    <w:p>
+      <w:pPr>
+        <w:pStyle w:val="a3"/>
+        <w:widowControl/>
+        <w:spacing w:before="100" w:after="100"/>
+        <w:rPr>
+          <w:rStyle w:val="a4"/>
+          <w:rFonts w:ascii="宋体" w:eastAsia="宋体" w:hAnsi="宋体" w:cs="宋体" w:hint="eastAsia"/>
+          <w:b w:val="0"/>
+          <w:bCs/>
+          <w:color w:val="333333"/>
+        </w:rPr>
+      </w:pPr>
+      <w:r>
+        <w:rPr>
+          <w:rStyle w:val="a4"/>
+          <w:rFonts w:ascii="宋体" w:eastAsia="宋体" w:hAnsi="宋体" w:cs="宋体" w:hint="eastAsia"/>
+          <w:b w:val="0"/>
+          <w:bCs/>
+          <w:color w:val="333333"/>
+        </w:rPr>
+        <w:t>PCET00: OPPO A9x 移动版</w:t>
       </w:r>
     </w:p>
     <w:p>

</xml_diff>

<commit_message>
20190516 新增 OPPO K3
</commit_message>
<xml_diff>
--- a/docs/OPPO 手机型号汇总.docx
+++ b/docs/OPPO 手机型号汇总.docx
@@ -53,7 +53,7 @@
           <w:sz w:val="32"/>
           <w:szCs w:val="32"/>
         </w:rPr>
-        <w:t>201904</w:t>
+        <w:t>20190</w:t>
       </w:r>
       <w:r>
         <w:rPr>
@@ -63,8 +63,10 @@
           <w:sz w:val="32"/>
           <w:szCs w:val="32"/>
         </w:rPr>
-        <w:t>30</w:t>
-      </w:r>
+        <w:t>516</w:t>
+      </w:r>
+      <w:bookmarkStart w:id="0" w:name="_GoBack"/>
+      <w:bookmarkEnd w:id="0"/>
     </w:p>
     <w:p>
       <w:pPr>
@@ -183,7 +185,7 @@
           <w:b w:val="0"/>
         </w:rPr>
       </w:pPr>
-      <w:bookmarkStart w:id="0" w:name="_Hlk6416735"/>
+      <w:bookmarkStart w:id="1" w:name="_Hlk6416735"/>
       <w:r>
         <w:rPr>
           <w:rStyle w:val="a4"/>
@@ -378,7 +380,7 @@
         </w:r>
       </w:hyperlink>
     </w:p>
-    <w:bookmarkEnd w:id="0"/>
+    <w:bookmarkEnd w:id="1"/>
     <w:p>
       <w:pPr>
         <w:pStyle w:val="a3"/>
@@ -2004,17 +2006,15 @@
         </w:rPr>
         <w:t>PCAT10: OPPO A9 移动版</w:t>
       </w:r>
-      <w:bookmarkStart w:id="1" w:name="_GoBack"/>
-      <w:bookmarkEnd w:id="1"/>
-    </w:p>
-    <w:p>
-      <w:pPr>
-        <w:pStyle w:val="a3"/>
-        <w:widowControl/>
-        <w:spacing w:before="100" w:after="100"/>
-        <w:rPr>
-          <w:rStyle w:val="a4"/>
-          <w:rFonts w:ascii="宋体" w:eastAsia="宋体" w:hAnsi="宋体" w:cs="宋体" w:hint="eastAsia"/>
+    </w:p>
+    <w:p>
+      <w:pPr>
+        <w:pStyle w:val="a3"/>
+        <w:widowControl/>
+        <w:spacing w:before="100" w:after="100"/>
+        <w:rPr>
+          <w:rStyle w:val="a4"/>
+          <w:rFonts w:ascii="宋体" w:eastAsia="宋体" w:hAnsi="宋体" w:cs="宋体"/>
           <w:bCs/>
           <w:color w:val="333333"/>
         </w:rPr>
@@ -2036,7 +2036,7 @@
         <w:spacing w:before="100" w:after="100"/>
         <w:rPr>
           <w:rStyle w:val="a4"/>
-          <w:rFonts w:ascii="宋体" w:eastAsia="宋体" w:hAnsi="宋体" w:cs="宋体" w:hint="eastAsia"/>
+          <w:rFonts w:ascii="宋体" w:eastAsia="宋体" w:hAnsi="宋体" w:cs="宋体"/>
           <w:b w:val="0"/>
           <w:bCs/>
           <w:color w:val="333333"/>
@@ -2060,7 +2060,7 @@
         <w:spacing w:before="100" w:after="100"/>
         <w:rPr>
           <w:rStyle w:val="a4"/>
-          <w:rFonts w:ascii="宋体" w:eastAsia="宋体" w:hAnsi="宋体" w:cs="宋体" w:hint="eastAsia"/>
+          <w:rFonts w:ascii="宋体" w:eastAsia="宋体" w:hAnsi="宋体" w:cs="宋体"/>
           <w:b w:val="0"/>
           <w:bCs/>
           <w:color w:val="333333"/>
@@ -2153,6 +2153,77 @@
           <w:color w:val="333333"/>
         </w:rPr>
         <w:t>PBCM30: OPPO K1 全网通版</w:t>
+      </w:r>
+    </w:p>
+    <w:p>
+      <w:pPr>
+        <w:pStyle w:val="a3"/>
+        <w:widowControl/>
+        <w:spacing w:before="100" w:after="100"/>
+        <w:rPr>
+          <w:rStyle w:val="a4"/>
+          <w:rFonts w:ascii="宋体" w:eastAsia="宋体" w:hAnsi="宋体" w:cs="宋体" w:hint="eastAsia"/>
+          <w:bCs/>
+          <w:color w:val="333333"/>
+        </w:rPr>
+      </w:pPr>
+      <w:r>
+        <w:rPr>
+          <w:rStyle w:val="a4"/>
+          <w:rFonts w:ascii="宋体" w:eastAsia="宋体" w:hAnsi="宋体" w:cs="宋体"/>
+          <w:bCs/>
+          <w:color w:val="333333"/>
+        </w:rPr>
+        <w:t>OPPO K3:</w:t>
+      </w:r>
+    </w:p>
+    <w:p>
+      <w:pPr>
+        <w:pStyle w:val="a3"/>
+        <w:widowControl/>
+        <w:spacing w:before="100" w:after="100"/>
+        <w:rPr>
+          <w:rStyle w:val="a4"/>
+          <w:rFonts w:ascii="宋体" w:eastAsia="宋体" w:hAnsi="宋体" w:cs="宋体" w:hint="eastAsia"/>
+          <w:b w:val="0"/>
+          <w:bCs/>
+          <w:color w:val="333333"/>
+        </w:rPr>
+      </w:pPr>
+      <w:r>
+        <w:rPr>
+          <w:rStyle w:val="a4"/>
+          <w:rFonts w:ascii="宋体" w:eastAsia="宋体" w:hAnsi="宋体" w:cs="宋体" w:hint="eastAsia"/>
+          <w:b w:val="0"/>
+          <w:bCs/>
+          <w:color w:val="333333"/>
+        </w:rPr>
+        <w:t>PCGM00: OPPO K3 全网通版</w:t>
+      </w:r>
+    </w:p>
+    <w:p>
+      <w:pPr>
+        <w:pStyle w:val="a3"/>
+        <w:widowControl/>
+        <w:spacing w:before="100" w:after="100"/>
+        <w:rPr>
+          <w:rStyle w:val="a4"/>
+          <w:rFonts w:ascii="宋体" w:eastAsia="宋体" w:hAnsi="宋体" w:cs="宋体" w:hint="eastAsia"/>
+          <w:b w:val="0"/>
+          <w:bCs/>
+          <w:color w:val="333333"/>
+        </w:rPr>
+      </w:pPr>
+      <w:r>
+        <w:rPr>
+          <w:rStyle w:val="a4"/>
+          <w:rFonts w:ascii="宋体" w:eastAsia="宋体" w:hAnsi="宋体" w:cs="宋体" w:hint="eastAsia"/>
+          <w:b w:val="0"/>
+          <w:bCs/>
+          <w:color w:val="333333"/>
+        </w:rPr>
+        <w:lastRenderedPageBreak/>
+        <w:t>PCGT00: OPPO K3 移动版</w:t>
       </w:r>
     </w:p>
     <w:sectPr>

</xml_diff>

<commit_message>
20190530 新增 OPPO Reno Z
</commit_message>
<xml_diff>
--- a/docs/OPPO 手机型号汇总.docx
+++ b/docs/OPPO 手机型号汇总.docx
@@ -63,10 +63,18 @@
           <w:sz w:val="32"/>
           <w:szCs w:val="32"/>
         </w:rPr>
-        <w:t>516</w:t>
-      </w:r>
-      <w:bookmarkStart w:id="0" w:name="_GoBack"/>
-      <w:bookmarkEnd w:id="0"/>
+        <w:t>5</w:t>
+      </w:r>
+      <w:r>
+        <w:rPr>
+          <w:rStyle w:val="a4"/>
+          <w:rFonts w:ascii="微软雅黑" w:eastAsia="微软雅黑" w:hAnsi="微软雅黑" w:cs="微软雅黑"/>
+          <w:color w:val="333333"/>
+          <w:sz w:val="32"/>
+          <w:szCs w:val="32"/>
+        </w:rPr>
+        <w:t>30</w:t>
+      </w:r>
     </w:p>
     <w:p>
       <w:pPr>
@@ -185,7 +193,7 @@
           <w:b w:val="0"/>
         </w:rPr>
       </w:pPr>
-      <w:bookmarkStart w:id="1" w:name="_Hlk6416735"/>
+      <w:bookmarkStart w:id="0" w:name="_Hlk6416735"/>
       <w:r>
         <w:rPr>
           <w:rStyle w:val="a4"/>
@@ -380,7 +388,7 @@
         </w:r>
       </w:hyperlink>
     </w:p>
-    <w:bookmarkEnd w:id="1"/>
+    <w:bookmarkEnd w:id="0"/>
     <w:p>
       <w:pPr>
         <w:pStyle w:val="a3"/>
@@ -1390,6 +1398,88 @@
         <w:spacing w:before="100" w:after="100"/>
         <w:rPr>
           <w:rStyle w:val="a4"/>
+          <w:rFonts w:ascii="宋体" w:eastAsia="宋体" w:hAnsi="宋体" w:cs="宋体" w:hint="eastAsia"/>
+          <w:bCs/>
+          <w:color w:val="333333"/>
+        </w:rPr>
+      </w:pPr>
+      <w:r>
+        <w:rPr>
+          <w:rStyle w:val="a4"/>
+          <w:rFonts w:ascii="宋体" w:eastAsia="宋体" w:hAnsi="宋体" w:cs="宋体"/>
+          <w:bCs/>
+          <w:color w:val="333333"/>
+        </w:rPr>
+        <w:t>OPPO Reno Z:</w:t>
+      </w:r>
+      <w:bookmarkStart w:id="1" w:name="_GoBack"/>
+      <w:bookmarkEnd w:id="1"/>
+    </w:p>
+    <w:p>
+      <w:pPr>
+        <w:pStyle w:val="a3"/>
+        <w:widowControl/>
+        <w:spacing w:before="100" w:after="100"/>
+        <w:rPr>
+          <w:rStyle w:val="a4"/>
+          <w:rFonts w:ascii="宋体" w:eastAsia="宋体" w:hAnsi="宋体" w:cs="宋体" w:hint="eastAsia"/>
+          <w:b w:val="0"/>
+          <w:bCs/>
+          <w:color w:val="333333"/>
+        </w:rPr>
+      </w:pPr>
+      <w:r>
+        <w:rPr>
+          <w:rStyle w:val="a4"/>
+          <w:rFonts w:ascii="宋体" w:eastAsia="宋体" w:hAnsi="宋体" w:cs="宋体" w:hint="eastAsia"/>
+          <w:b w:val="0"/>
+          <w:bCs/>
+          <w:color w:val="333333"/>
+        </w:rPr>
+        <w:t>PCDM10: OPPO Reno Z 全网通版</w:t>
+      </w:r>
+    </w:p>
+    <w:p>
+      <w:pPr>
+        <w:pStyle w:val="a3"/>
+        <w:widowControl/>
+        <w:spacing w:before="100" w:after="100"/>
+        <w:rPr>
+          <w:rStyle w:val="a4"/>
+          <w:rFonts w:ascii="宋体" w:eastAsia="宋体" w:hAnsi="宋体" w:cs="宋体" w:hint="eastAsia"/>
+          <w:b w:val="0"/>
+          <w:bCs/>
+          <w:color w:val="333333"/>
+        </w:rPr>
+      </w:pPr>
+      <w:r>
+        <w:rPr>
+          <w:rStyle w:val="a4"/>
+          <w:rFonts w:ascii="宋体" w:eastAsia="宋体" w:hAnsi="宋体" w:cs="宋体" w:hint="eastAsia"/>
+          <w:b w:val="0"/>
+          <w:bCs/>
+          <w:color w:val="333333"/>
+        </w:rPr>
+        <w:t>PCDT10: OPPO Reno Z 移动</w:t>
+      </w:r>
+      <w:r>
+        <w:rPr>
+          <w:rStyle w:val="a4"/>
+          <w:rFonts w:ascii="宋体" w:eastAsia="宋体" w:hAnsi="宋体" w:cs="宋体" w:hint="eastAsia"/>
+          <w:b w:val="0"/>
+          <w:bCs/>
+          <w:color w:val="333333"/>
+        </w:rPr>
+        <w:t>版</w:t>
+      </w:r>
+    </w:p>
+    <w:p>
+      <w:pPr>
+        <w:pStyle w:val="a3"/>
+        <w:widowControl/>
+        <w:spacing w:before="100" w:after="100"/>
+        <w:rPr>
+          <w:rStyle w:val="a4"/>
           <w:rFonts w:ascii="微软雅黑" w:eastAsia="微软雅黑" w:hAnsi="微软雅黑" w:cs="微软雅黑"/>
           <w:color w:val="333333"/>
           <w:sz w:val="32"/>
@@ -1444,6 +1534,7 @@
           <w:rFonts w:ascii="宋体" w:eastAsia="宋体" w:hAnsi="宋体" w:cs="宋体" w:hint="eastAsia"/>
           <w:color w:val="333333"/>
         </w:rPr>
+        <w:lastRenderedPageBreak/>
         <w:t>OPPO A3:</w:t>
       </w:r>
     </w:p>
@@ -1512,7 +1603,6 @@
           <w:rFonts w:ascii="宋体" w:eastAsia="宋体" w:hAnsi="宋体" w:cs="宋体" w:hint="eastAsia"/>
           <w:color w:val="333333"/>
         </w:rPr>
-        <w:lastRenderedPageBreak/>
         <w:t>OPPO A5:</w:t>
       </w:r>
     </w:p>
@@ -2152,6 +2242,7 @@
           <w:bCs/>
           <w:color w:val="333333"/>
         </w:rPr>
+        <w:lastRenderedPageBreak/>
         <w:t>PBCM30: OPPO K1 全网通版</w:t>
       </w:r>
     </w:p>
@@ -2162,7 +2253,7 @@
         <w:spacing w:before="100" w:after="100"/>
         <w:rPr>
           <w:rStyle w:val="a4"/>
-          <w:rFonts w:ascii="宋体" w:eastAsia="宋体" w:hAnsi="宋体" w:cs="宋体" w:hint="eastAsia"/>
+          <w:rFonts w:ascii="宋体" w:eastAsia="宋体" w:hAnsi="宋体" w:cs="宋体"/>
           <w:bCs/>
           <w:color w:val="333333"/>
         </w:rPr>
@@ -2184,7 +2275,7 @@
         <w:spacing w:before="100" w:after="100"/>
         <w:rPr>
           <w:rStyle w:val="a4"/>
-          <w:rFonts w:ascii="宋体" w:eastAsia="宋体" w:hAnsi="宋体" w:cs="宋体" w:hint="eastAsia"/>
+          <w:rFonts w:ascii="宋体" w:eastAsia="宋体" w:hAnsi="宋体" w:cs="宋体"/>
           <w:b w:val="0"/>
           <w:bCs/>
           <w:color w:val="333333"/>
@@ -2208,21 +2299,20 @@
         <w:spacing w:before="100" w:after="100"/>
         <w:rPr>
           <w:rStyle w:val="a4"/>
-          <w:rFonts w:ascii="宋体" w:eastAsia="宋体" w:hAnsi="宋体" w:cs="宋体" w:hint="eastAsia"/>
-          <w:b w:val="0"/>
-          <w:bCs/>
-          <w:color w:val="333333"/>
-        </w:rPr>
-      </w:pPr>
-      <w:r>
-        <w:rPr>
-          <w:rStyle w:val="a4"/>
-          <w:rFonts w:ascii="宋体" w:eastAsia="宋体" w:hAnsi="宋体" w:cs="宋体" w:hint="eastAsia"/>
-          <w:b w:val="0"/>
-          <w:bCs/>
-          <w:color w:val="333333"/>
-        </w:rPr>
-        <w:lastRenderedPageBreak/>
+          <w:rFonts w:ascii="宋体" w:eastAsia="宋体" w:hAnsi="宋体" w:cs="宋体"/>
+          <w:b w:val="0"/>
+          <w:bCs/>
+          <w:color w:val="333333"/>
+        </w:rPr>
+      </w:pPr>
+      <w:r>
+        <w:rPr>
+          <w:rStyle w:val="a4"/>
+          <w:rFonts w:ascii="宋体" w:eastAsia="宋体" w:hAnsi="宋体" w:cs="宋体" w:hint="eastAsia"/>
+          <w:b w:val="0"/>
+          <w:bCs/>
+          <w:color w:val="333333"/>
+        </w:rPr>
         <w:t>PCGT00: OPPO K3 移动版</w:t>
       </w:r>
     </w:p>

</xml_diff>